<commit_message>
update files and credentials
</commit_message>
<xml_diff>
--- a/Sprint4/12.Deployment.docx
+++ b/Sprint4/12.Deployment.docx
@@ -162,7 +162,318 @@
     <w:p>
       <w:pPr>
         <w:spacing w:after="200" w:line="276" w:lineRule="auto"/>
-        <w:ind w:firstLine="720"/>
+        <w:ind w:left="0" w:firstLine="0"/>
+        <w:rPr>
+          <w:rFonts w:ascii="Times New Roman" w:cs="Times New Roman" w:eastAsia="Times New Roman" w:hAnsi="Times New Roman"/>
+          <w:sz w:val="24"/>
+          <w:szCs w:val="24"/>
+        </w:rPr>
+      </w:pPr>
+      <w:r>
+        <w:rPr>
+          <w:rtl w:val="0"/>
+        </w:rPr>
+      </w:r>
+    </w:p>
+    <w:p>
+      <w:pPr>
+        <w:spacing w:after="200" w:line="276" w:lineRule="auto"/>
+        <w:ind w:left="0" w:firstLine="0"/>
+        <w:rPr>
+          <w:rFonts w:ascii="Times New Roman" w:cs="Times New Roman" w:eastAsia="Times New Roman" w:hAnsi="Times New Roman"/>
+          <w:sz w:val="24"/>
+          <w:szCs w:val="24"/>
+        </w:rPr>
+      </w:pPr>
+      <w:r>
+        <w:rPr>
+          <w:rFonts w:ascii="Times New Roman" w:cs="Times New Roman" w:eastAsia="Times New Roman" w:hAnsi="Times New Roman"/>
+          <w:sz w:val="24"/>
+          <w:szCs w:val="24"/>
+          <w:rtl w:val="0"/>
+        </w:rPr>
+        <w:t xml:space="preserve">For easy testing of the application the following credentials can be used:</w:t>
+      </w:r>
+    </w:p>
+    <w:p>
+      <w:pPr>
+        <w:spacing w:after="200" w:line="276" w:lineRule="auto"/>
+        <w:ind w:left="0" w:firstLine="0"/>
+        <w:rPr>
+          <w:rFonts w:ascii="Times New Roman" w:cs="Times New Roman" w:eastAsia="Times New Roman" w:hAnsi="Times New Roman"/>
+          <w:sz w:val="24"/>
+          <w:szCs w:val="24"/>
+        </w:rPr>
+      </w:pPr>
+      <w:r>
+        <w:rPr>
+          <w:rtl w:val="0"/>
+        </w:rPr>
+      </w:r>
+    </w:p>
+    <w:p>
+      <w:pPr>
+        <w:spacing w:after="200" w:line="276" w:lineRule="auto"/>
+        <w:ind w:left="0" w:firstLine="0"/>
+        <w:rPr>
+          <w:rFonts w:ascii="Times New Roman" w:cs="Times New Roman" w:eastAsia="Times New Roman" w:hAnsi="Times New Roman"/>
+          <w:b w:val="1"/>
+          <w:sz w:val="24"/>
+          <w:szCs w:val="24"/>
+          <w:u w:val="single"/>
+        </w:rPr>
+      </w:pPr>
+      <w:r>
+        <w:rPr>
+          <w:rFonts w:ascii="Times New Roman" w:cs="Times New Roman" w:eastAsia="Times New Roman" w:hAnsi="Times New Roman"/>
+          <w:b w:val="1"/>
+          <w:sz w:val="24"/>
+          <w:szCs w:val="24"/>
+          <w:u w:val="single"/>
+          <w:rtl w:val="0"/>
+        </w:rPr>
+        <w:t xml:space="preserve">Credentials:</w:t>
+      </w:r>
+    </w:p>
+    <w:p>
+      <w:pPr>
+        <w:spacing w:after="200" w:line="276" w:lineRule="auto"/>
+        <w:ind w:left="0" w:firstLine="0"/>
+        <w:rPr>
+          <w:rFonts w:ascii="Times New Roman" w:cs="Times New Roman" w:eastAsia="Times New Roman" w:hAnsi="Times New Roman"/>
+          <w:sz w:val="24"/>
+          <w:szCs w:val="24"/>
+        </w:rPr>
+      </w:pPr>
+      <w:r>
+        <w:rPr>
+          <w:rFonts w:ascii="Times New Roman" w:cs="Times New Roman" w:eastAsia="Times New Roman" w:hAnsi="Times New Roman"/>
+          <w:sz w:val="24"/>
+          <w:szCs w:val="24"/>
+          <w:rtl w:val="0"/>
+        </w:rPr>
+        <w:t xml:space="preserve">Manager:</w:t>
+      </w:r>
+    </w:p>
+    <w:p>
+      <w:pPr>
+        <w:spacing w:after="200" w:line="276" w:lineRule="auto"/>
+        <w:ind w:left="0" w:firstLine="0"/>
+        <w:rPr>
+          <w:rFonts w:ascii="Times New Roman" w:cs="Times New Roman" w:eastAsia="Times New Roman" w:hAnsi="Times New Roman"/>
+          <w:sz w:val="24"/>
+          <w:szCs w:val="24"/>
+        </w:rPr>
+      </w:pPr>
+      <w:r>
+        <w:rPr>
+          <w:rFonts w:ascii="Times New Roman" w:cs="Times New Roman" w:eastAsia="Times New Roman" w:hAnsi="Times New Roman"/>
+          <w:sz w:val="24"/>
+          <w:szCs w:val="24"/>
+          <w:rtl w:val="0"/>
+        </w:rPr>
+        <w:t xml:space="preserve">Email: </w:t>
+      </w:r>
+      <w:hyperlink r:id="rId8">
+        <w:r>
+          <w:rPr>
+            <w:rFonts w:ascii="Times New Roman" w:cs="Times New Roman" w:eastAsia="Times New Roman" w:hAnsi="Times New Roman"/>
+            <w:color w:val="1155cc"/>
+            <w:sz w:val="24"/>
+            <w:szCs w:val="24"/>
+            <w:u w:val="single"/>
+            <w:rtl w:val="0"/>
+          </w:rPr>
+          <w:t xml:space="preserve">manager@email.com</w:t>
+        </w:r>
+      </w:hyperlink>
+      <w:r>
+        <w:rPr>
+          <w:rtl w:val="0"/>
+        </w:rPr>
+      </w:r>
+    </w:p>
+    <w:p>
+      <w:pPr>
+        <w:spacing w:after="200" w:line="276" w:lineRule="auto"/>
+        <w:ind w:left="0" w:firstLine="0"/>
+        <w:rPr>
+          <w:rFonts w:ascii="Times New Roman" w:cs="Times New Roman" w:eastAsia="Times New Roman" w:hAnsi="Times New Roman"/>
+          <w:sz w:val="24"/>
+          <w:szCs w:val="24"/>
+        </w:rPr>
+      </w:pPr>
+      <w:r>
+        <w:rPr>
+          <w:rFonts w:ascii="Times New Roman" w:cs="Times New Roman" w:eastAsia="Times New Roman" w:hAnsi="Times New Roman"/>
+          <w:sz w:val="24"/>
+          <w:szCs w:val="24"/>
+          <w:rtl w:val="0"/>
+        </w:rPr>
+        <w:t xml:space="preserve">Password: Password1! (capital P)</w:t>
+      </w:r>
+    </w:p>
+    <w:p>
+      <w:pPr>
+        <w:spacing w:after="200" w:line="276" w:lineRule="auto"/>
+        <w:ind w:left="0" w:firstLine="0"/>
+        <w:rPr>
+          <w:rFonts w:ascii="Times New Roman" w:cs="Times New Roman" w:eastAsia="Times New Roman" w:hAnsi="Times New Roman"/>
+          <w:sz w:val="24"/>
+          <w:szCs w:val="24"/>
+        </w:rPr>
+      </w:pPr>
+      <w:r>
+        <w:rPr>
+          <w:rtl w:val="0"/>
+        </w:rPr>
+      </w:r>
+    </w:p>
+    <w:p>
+      <w:pPr>
+        <w:spacing w:after="200" w:line="276" w:lineRule="auto"/>
+        <w:ind w:left="0" w:firstLine="0"/>
+        <w:rPr>
+          <w:rFonts w:ascii="Times New Roman" w:cs="Times New Roman" w:eastAsia="Times New Roman" w:hAnsi="Times New Roman"/>
+          <w:b w:val="1"/>
+          <w:sz w:val="24"/>
+          <w:szCs w:val="24"/>
+          <w:u w:val="single"/>
+        </w:rPr>
+      </w:pPr>
+      <w:r>
+        <w:rPr>
+          <w:rFonts w:ascii="Times New Roman" w:cs="Times New Roman" w:eastAsia="Times New Roman" w:hAnsi="Times New Roman"/>
+          <w:b w:val="1"/>
+          <w:sz w:val="24"/>
+          <w:szCs w:val="24"/>
+          <w:u w:val="single"/>
+          <w:rtl w:val="0"/>
+        </w:rPr>
+        <w:t xml:space="preserve">Employee:</w:t>
+      </w:r>
+    </w:p>
+    <w:p>
+      <w:pPr>
+        <w:spacing w:after="200" w:line="276" w:lineRule="auto"/>
+        <w:ind w:left="0" w:firstLine="0"/>
+        <w:rPr>
+          <w:rFonts w:ascii="Times New Roman" w:cs="Times New Roman" w:eastAsia="Times New Roman" w:hAnsi="Times New Roman"/>
+          <w:sz w:val="24"/>
+          <w:szCs w:val="24"/>
+        </w:rPr>
+      </w:pPr>
+      <w:r>
+        <w:rPr>
+          <w:rFonts w:ascii="Times New Roman" w:cs="Times New Roman" w:eastAsia="Times New Roman" w:hAnsi="Times New Roman"/>
+          <w:sz w:val="24"/>
+          <w:szCs w:val="24"/>
+          <w:rtl w:val="0"/>
+        </w:rPr>
+        <w:t xml:space="preserve">Email: employee@company.com</w:t>
+      </w:r>
+    </w:p>
+    <w:p>
+      <w:pPr>
+        <w:spacing w:after="200" w:line="276" w:lineRule="auto"/>
+        <w:ind w:left="0" w:firstLine="0"/>
+        <w:rPr>
+          <w:rFonts w:ascii="Times New Roman" w:cs="Times New Roman" w:eastAsia="Times New Roman" w:hAnsi="Times New Roman"/>
+          <w:sz w:val="24"/>
+          <w:szCs w:val="24"/>
+        </w:rPr>
+      </w:pPr>
+      <w:r>
+        <w:rPr>
+          <w:rFonts w:ascii="Times New Roman" w:cs="Times New Roman" w:eastAsia="Times New Roman" w:hAnsi="Times New Roman"/>
+          <w:sz w:val="24"/>
+          <w:szCs w:val="24"/>
+          <w:rtl w:val="0"/>
+        </w:rPr>
+        <w:t xml:space="preserve">Password: employee_5432187690</w:t>
+      </w:r>
+    </w:p>
+    <w:p>
+      <w:pPr>
+        <w:spacing w:after="200" w:line="276" w:lineRule="auto"/>
+        <w:ind w:left="0" w:firstLine="0"/>
+        <w:rPr>
+          <w:rFonts w:ascii="Times New Roman" w:cs="Times New Roman" w:eastAsia="Times New Roman" w:hAnsi="Times New Roman"/>
+          <w:sz w:val="24"/>
+          <w:szCs w:val="24"/>
+        </w:rPr>
+      </w:pPr>
+      <w:r>
+        <w:rPr>
+          <w:rtl w:val="0"/>
+        </w:rPr>
+      </w:r>
+    </w:p>
+    <w:p>
+      <w:pPr>
+        <w:spacing w:after="200" w:line="276" w:lineRule="auto"/>
+        <w:rPr>
+          <w:rFonts w:ascii="Times New Roman" w:cs="Times New Roman" w:eastAsia="Times New Roman" w:hAnsi="Times New Roman"/>
+          <w:b w:val="1"/>
+          <w:sz w:val="24"/>
+          <w:szCs w:val="24"/>
+          <w:u w:val="single"/>
+        </w:rPr>
+      </w:pPr>
+      <w:r>
+        <w:rPr>
+          <w:rFonts w:ascii="Times New Roman" w:cs="Times New Roman" w:eastAsia="Times New Roman" w:hAnsi="Times New Roman"/>
+          <w:b w:val="1"/>
+          <w:sz w:val="24"/>
+          <w:szCs w:val="24"/>
+          <w:u w:val="single"/>
+          <w:rtl w:val="0"/>
+        </w:rPr>
+        <w:t xml:space="preserve">Owner:</w:t>
+      </w:r>
+    </w:p>
+    <w:p>
+      <w:pPr>
+        <w:spacing w:after="200" w:line="276" w:lineRule="auto"/>
+        <w:rPr>
+          <w:rFonts w:ascii="Times New Roman" w:cs="Times New Roman" w:eastAsia="Times New Roman" w:hAnsi="Times New Roman"/>
+          <w:sz w:val="24"/>
+          <w:szCs w:val="24"/>
+        </w:rPr>
+      </w:pPr>
+      <w:r>
+        <w:rPr>
+          <w:rFonts w:ascii="Times New Roman" w:cs="Times New Roman" w:eastAsia="Times New Roman" w:hAnsi="Times New Roman"/>
+          <w:sz w:val="24"/>
+          <w:szCs w:val="24"/>
+          <w:rtl w:val="0"/>
+        </w:rPr>
+        <w:t xml:space="preserve">Email: owner@email.com</w:t>
+      </w:r>
+    </w:p>
+    <w:p>
+      <w:pPr>
+        <w:spacing w:after="200" w:line="276" w:lineRule="auto"/>
+        <w:rPr>
+          <w:rFonts w:ascii="Times New Roman" w:cs="Times New Roman" w:eastAsia="Times New Roman" w:hAnsi="Times New Roman"/>
+          <w:sz w:val="24"/>
+          <w:szCs w:val="24"/>
+        </w:rPr>
+      </w:pPr>
+      <w:r>
+        <w:rPr>
+          <w:rFonts w:ascii="Times New Roman" w:cs="Times New Roman" w:eastAsia="Times New Roman" w:hAnsi="Times New Roman"/>
+          <w:sz w:val="24"/>
+          <w:szCs w:val="24"/>
+          <w:rtl w:val="0"/>
+        </w:rPr>
+        <w:t xml:space="preserve">Password: Password1! (capital P)</w:t>
+      </w:r>
+    </w:p>
+    <w:p>
+      <w:pPr>
+        <w:spacing w:after="200" w:line="276" w:lineRule="auto"/>
+        <w:ind w:left="0" w:firstLine="0"/>
         <w:rPr>
           <w:rFonts w:ascii="Times New Roman" w:cs="Times New Roman" w:eastAsia="Times New Roman" w:hAnsi="Times New Roman"/>
           <w:sz w:val="24"/>

</xml_diff>